<commit_message>
First Commit - Initialisation
</commit_message>
<xml_diff>
--- a/Rules.docx
+++ b/Rules.docx
@@ -295,8 +295,6 @@
         </w:rPr>
         <w:t>.</w:t>
       </w:r>
-      <w:bookmarkStart w:id="0" w:name="_GoBack"/>
-      <w:bookmarkEnd w:id="0"/>
     </w:p>
     <w:p>
       <w:pPr>
@@ -599,6 +597,557 @@
         </w:rPr>
         <w:t>.</w:t>
       </w:r>
+    </w:p>
+    <w:p>
+      <w:pPr>
+        <w:pStyle w:val="Paragraphedeliste"/>
+        <w:numPr>
+          <w:ilvl w:val="0"/>
+          <w:numId w:val="1"/>
+        </w:numPr>
+        <w:rPr>
+          <w:sz w:val="24"/>
+        </w:rPr>
+      </w:pPr>
+      <w:proofErr w:type="spellStart"/>
+      <w:r>
+        <w:rPr>
+          <w:sz w:val="24"/>
+        </w:rPr>
+        <w:t>Some</w:t>
+      </w:r>
+      <w:proofErr w:type="spellEnd"/>
+      <w:r>
+        <w:rPr>
+          <w:sz w:val="24"/>
+        </w:rPr>
+        <w:t xml:space="preserve"> </w:t>
+      </w:r>
+      <w:proofErr w:type="spellStart"/>
+      <w:r>
+        <w:rPr>
+          <w:sz w:val="24"/>
+        </w:rPr>
+        <w:t>levels</w:t>
+      </w:r>
+      <w:proofErr w:type="spellEnd"/>
+      <w:r>
+        <w:rPr>
+          <w:sz w:val="24"/>
+        </w:rPr>
+        <w:t xml:space="preserve"> </w:t>
+      </w:r>
+      <w:proofErr w:type="spellStart"/>
+      <w:r>
+        <w:rPr>
+          <w:sz w:val="24"/>
+        </w:rPr>
+        <w:t>don’t</w:t>
+      </w:r>
+      <w:proofErr w:type="spellEnd"/>
+      <w:r>
+        <w:rPr>
+          <w:sz w:val="24"/>
+        </w:rPr>
+        <w:t xml:space="preserve"> have </w:t>
+      </w:r>
+      <w:proofErr w:type="spellStart"/>
+      <w:r>
+        <w:rPr>
+          <w:sz w:val="24"/>
+        </w:rPr>
+        <w:t>diamonds</w:t>
+      </w:r>
+      <w:proofErr w:type="spellEnd"/>
+      <w:r>
+        <w:rPr>
+          <w:sz w:val="24"/>
+        </w:rPr>
+        <w:t xml:space="preserve">, the </w:t>
+      </w:r>
+      <w:proofErr w:type="spellStart"/>
+      <w:r>
+        <w:rPr>
+          <w:sz w:val="24"/>
+        </w:rPr>
+        <w:t>player</w:t>
+      </w:r>
+      <w:proofErr w:type="spellEnd"/>
+      <w:r>
+        <w:rPr>
+          <w:sz w:val="24"/>
+        </w:rPr>
+        <w:t xml:space="preserve"> have</w:t>
+      </w:r>
+      <w:bookmarkStart w:id="0" w:name="_GoBack"/>
+      <w:bookmarkEnd w:id="0"/>
+      <w:r>
+        <w:rPr>
+          <w:sz w:val="24"/>
+        </w:rPr>
+        <w:t xml:space="preserve"> to </w:t>
+      </w:r>
+      <w:proofErr w:type="spellStart"/>
+      <w:r>
+        <w:rPr>
+          <w:sz w:val="24"/>
+        </w:rPr>
+        <w:t>ge</w:t>
+      </w:r>
+      <w:r>
+        <w:rPr>
+          <w:sz w:val="24"/>
+        </w:rPr>
+        <w:t>nerate</w:t>
+      </w:r>
+      <w:proofErr w:type="spellEnd"/>
+      <w:r>
+        <w:rPr>
+          <w:sz w:val="24"/>
+        </w:rPr>
+        <w:t xml:space="preserve"> </w:t>
+      </w:r>
+      <w:proofErr w:type="spellStart"/>
+      <w:r>
+        <w:rPr>
+          <w:sz w:val="24"/>
+        </w:rPr>
+        <w:t>them</w:t>
+      </w:r>
+      <w:proofErr w:type="spellEnd"/>
+      <w:r>
+        <w:rPr>
+          <w:sz w:val="24"/>
+        </w:rPr>
+        <w:t xml:space="preserve"> by </w:t>
+      </w:r>
+      <w:proofErr w:type="spellStart"/>
+      <w:r>
+        <w:rPr>
+          <w:sz w:val="24"/>
+        </w:rPr>
+        <w:t>killing</w:t>
+      </w:r>
+      <w:proofErr w:type="spellEnd"/>
+      <w:r>
+        <w:rPr>
+          <w:sz w:val="24"/>
+        </w:rPr>
+        <w:t xml:space="preserve"> </w:t>
+      </w:r>
+      <w:proofErr w:type="spellStart"/>
+      <w:r>
+        <w:rPr>
+          <w:sz w:val="24"/>
+        </w:rPr>
+        <w:t>enemies</w:t>
+      </w:r>
+      <w:proofErr w:type="spellEnd"/>
+      <w:r>
+        <w:rPr>
+          <w:sz w:val="24"/>
+        </w:rPr>
+        <w:t>.</w:t>
+      </w:r>
+    </w:p>
+    <w:p>
+      <w:pPr>
+        <w:pStyle w:val="Paragraphedeliste"/>
+        <w:numPr>
+          <w:ilvl w:val="0"/>
+          <w:numId w:val="1"/>
+        </w:numPr>
+        <w:rPr>
+          <w:sz w:val="24"/>
+        </w:rPr>
+      </w:pPr>
+      <w:proofErr w:type="spellStart"/>
+      <w:r>
+        <w:rPr>
+          <w:sz w:val="24"/>
+        </w:rPr>
+        <w:t>When</w:t>
+      </w:r>
+      <w:proofErr w:type="spellEnd"/>
+      <w:r>
+        <w:rPr>
+          <w:sz w:val="24"/>
+        </w:rPr>
+        <w:t xml:space="preserve"> an </w:t>
+      </w:r>
+      <w:proofErr w:type="spellStart"/>
+      <w:r>
+        <w:rPr>
+          <w:sz w:val="24"/>
+        </w:rPr>
+        <w:t>enemy</w:t>
+      </w:r>
+      <w:proofErr w:type="spellEnd"/>
+      <w:r>
+        <w:rPr>
+          <w:sz w:val="24"/>
+        </w:rPr>
+        <w:t xml:space="preserve"> die</w:t>
+      </w:r>
+      <w:r>
+        <w:rPr>
+          <w:sz w:val="24"/>
+        </w:rPr>
+        <w:t xml:space="preserve">, </w:t>
+      </w:r>
+      <w:proofErr w:type="spellStart"/>
+      <w:r>
+        <w:rPr>
+          <w:sz w:val="24"/>
+        </w:rPr>
+        <w:t>it</w:t>
+      </w:r>
+      <w:proofErr w:type="spellEnd"/>
+      <w:r>
+        <w:rPr>
+          <w:sz w:val="24"/>
+        </w:rPr>
+        <w:t xml:space="preserve"> </w:t>
+      </w:r>
+      <w:proofErr w:type="spellStart"/>
+      <w:r>
+        <w:rPr>
+          <w:sz w:val="24"/>
+        </w:rPr>
+        <w:t>creates</w:t>
+      </w:r>
+      <w:proofErr w:type="spellEnd"/>
+      <w:r>
+        <w:rPr>
+          <w:sz w:val="24"/>
+        </w:rPr>
+        <w:t xml:space="preserve"> an explosion </w:t>
+      </w:r>
+      <w:proofErr w:type="spellStart"/>
+      <w:r>
+        <w:rPr>
+          <w:sz w:val="24"/>
+        </w:rPr>
+        <w:t>which</w:t>
+      </w:r>
+      <w:proofErr w:type="spellEnd"/>
+      <w:r>
+        <w:rPr>
+          <w:sz w:val="24"/>
+        </w:rPr>
+        <w:t xml:space="preserve"> </w:t>
+      </w:r>
+      <w:proofErr w:type="spellStart"/>
+      <w:r>
+        <w:rPr>
+          <w:sz w:val="24"/>
+        </w:rPr>
+        <w:t>explode</w:t>
+      </w:r>
+      <w:proofErr w:type="spellEnd"/>
+      <w:r>
+        <w:rPr>
+          <w:sz w:val="24"/>
+        </w:rPr>
+        <w:t xml:space="preserve"> (the 8 cases </w:t>
+      </w:r>
+      <w:proofErr w:type="spellStart"/>
+      <w:r>
+        <w:rPr>
+          <w:sz w:val="24"/>
+        </w:rPr>
+        <w:t>near</w:t>
+      </w:r>
+      <w:proofErr w:type="spellEnd"/>
+      <w:r>
+        <w:rPr>
+          <w:sz w:val="24"/>
+        </w:rPr>
+        <w:t xml:space="preserve"> to the stone)</w:t>
+      </w:r>
+      <w:r>
+        <w:rPr>
+          <w:sz w:val="24"/>
+        </w:rPr>
+        <w:t>, a</w:t>
+      </w:r>
+      <w:r>
+        <w:rPr>
+          <w:sz w:val="24"/>
+        </w:rPr>
+        <w:t>nd a</w:t>
+      </w:r>
+      <w:r>
+        <w:rPr>
+          <w:sz w:val="24"/>
+        </w:rPr>
+        <w:t xml:space="preserve"> </w:t>
+      </w:r>
+      <w:proofErr w:type="spellStart"/>
+      <w:r>
+        <w:rPr>
+          <w:sz w:val="24"/>
+        </w:rPr>
+        <w:t>random</w:t>
+      </w:r>
+      <w:proofErr w:type="spellEnd"/>
+      <w:r>
+        <w:rPr>
+          <w:sz w:val="24"/>
+        </w:rPr>
+        <w:t xml:space="preserve"> </w:t>
+      </w:r>
+      <w:proofErr w:type="spellStart"/>
+      <w:r>
+        <w:rPr>
+          <w:sz w:val="24"/>
+        </w:rPr>
+        <w:t>number</w:t>
+      </w:r>
+      <w:proofErr w:type="spellEnd"/>
+      <w:r>
+        <w:rPr>
+          <w:sz w:val="24"/>
+        </w:rPr>
+        <w:t xml:space="preserve"> of </w:t>
+      </w:r>
+      <w:proofErr w:type="spellStart"/>
+      <w:r>
+        <w:rPr>
+          <w:sz w:val="24"/>
+        </w:rPr>
+        <w:t>diamonds</w:t>
+      </w:r>
+      <w:proofErr w:type="spellEnd"/>
+      <w:r>
+        <w:rPr>
+          <w:sz w:val="24"/>
+        </w:rPr>
+        <w:t xml:space="preserve"> pop, if </w:t>
+      </w:r>
+      <w:proofErr w:type="spellStart"/>
+      <w:r>
+        <w:rPr>
+          <w:sz w:val="24"/>
+        </w:rPr>
+        <w:t>these</w:t>
+      </w:r>
+      <w:proofErr w:type="spellEnd"/>
+      <w:r>
+        <w:rPr>
+          <w:sz w:val="24"/>
+        </w:rPr>
+        <w:t xml:space="preserve"> </w:t>
+      </w:r>
+      <w:proofErr w:type="spellStart"/>
+      <w:r>
+        <w:rPr>
+          <w:sz w:val="24"/>
+        </w:rPr>
+        <w:t>diamonds</w:t>
+      </w:r>
+      <w:proofErr w:type="spellEnd"/>
+      <w:r>
+        <w:rPr>
+          <w:sz w:val="24"/>
+        </w:rPr>
+        <w:t xml:space="preserve"> </w:t>
+      </w:r>
+      <w:proofErr w:type="spellStart"/>
+      <w:r>
+        <w:rPr>
+          <w:sz w:val="24"/>
+        </w:rPr>
+        <w:t>kill</w:t>
+      </w:r>
+      <w:proofErr w:type="spellEnd"/>
+      <w:r>
+        <w:rPr>
+          <w:sz w:val="24"/>
+        </w:rPr>
+        <w:t xml:space="preserve"> </w:t>
+      </w:r>
+      <w:proofErr w:type="spellStart"/>
+      <w:r>
+        <w:rPr>
+          <w:sz w:val="24"/>
+        </w:rPr>
+        <w:t>another</w:t>
+      </w:r>
+      <w:proofErr w:type="spellEnd"/>
+      <w:r>
+        <w:rPr>
+          <w:sz w:val="24"/>
+        </w:rPr>
+        <w:t xml:space="preserve"> </w:t>
+      </w:r>
+      <w:proofErr w:type="spellStart"/>
+      <w:r>
+        <w:rPr>
+          <w:sz w:val="24"/>
+        </w:rPr>
+        <w:t>enemy</w:t>
+      </w:r>
+      <w:proofErr w:type="spellEnd"/>
+      <w:r>
+        <w:rPr>
+          <w:sz w:val="24"/>
+        </w:rPr>
+        <w:t xml:space="preserve">, </w:t>
+      </w:r>
+      <w:proofErr w:type="spellStart"/>
+      <w:r>
+        <w:rPr>
+          <w:sz w:val="24"/>
+        </w:rPr>
+        <w:t>it</w:t>
+      </w:r>
+      <w:proofErr w:type="spellEnd"/>
+      <w:r>
+        <w:rPr>
+          <w:sz w:val="24"/>
+        </w:rPr>
+        <w:t xml:space="preserve"> </w:t>
+      </w:r>
+      <w:proofErr w:type="spellStart"/>
+      <w:r>
+        <w:rPr>
+          <w:sz w:val="24"/>
+        </w:rPr>
+        <w:t>can</w:t>
+      </w:r>
+      <w:proofErr w:type="spellEnd"/>
+      <w:r>
+        <w:rPr>
+          <w:sz w:val="24"/>
+        </w:rPr>
+        <w:t xml:space="preserve"> </w:t>
+      </w:r>
+      <w:proofErr w:type="spellStart"/>
+      <w:r>
+        <w:rPr>
+          <w:sz w:val="24"/>
+        </w:rPr>
+        <w:t>create</w:t>
+      </w:r>
+      <w:proofErr w:type="spellEnd"/>
+      <w:r>
+        <w:rPr>
+          <w:sz w:val="24"/>
+        </w:rPr>
+        <w:t xml:space="preserve"> a </w:t>
+      </w:r>
+      <w:proofErr w:type="spellStart"/>
+      <w:r>
+        <w:rPr>
+          <w:sz w:val="24"/>
+        </w:rPr>
+        <w:t>chain</w:t>
+      </w:r>
+      <w:proofErr w:type="spellEnd"/>
+      <w:r>
+        <w:rPr>
+          <w:sz w:val="24"/>
+        </w:rPr>
+        <w:t xml:space="preserve"> </w:t>
+      </w:r>
+      <w:proofErr w:type="spellStart"/>
+      <w:r>
+        <w:rPr>
+          <w:sz w:val="24"/>
+        </w:rPr>
+        <w:t>reaction</w:t>
+      </w:r>
+      <w:proofErr w:type="spellEnd"/>
+      <w:r>
+        <w:rPr>
+          <w:sz w:val="24"/>
+        </w:rPr>
+        <w:t>.</w:t>
+      </w:r>
+    </w:p>
+    <w:p>
+      <w:pPr>
+        <w:rPr>
+          <w:sz w:val="24"/>
+        </w:rPr>
+      </w:pPr>
+    </w:p>
+    <w:p>
+      <w:pPr>
+        <w:ind w:left="360"/>
+        <w:rPr>
+          <w:sz w:val="24"/>
+        </w:rPr>
+      </w:pPr>
+      <w:r>
+        <w:rPr>
+          <w:sz w:val="24"/>
+          <w:u w:val="single"/>
+        </w:rPr>
+        <w:t>(</w:t>
+      </w:r>
+      <w:r>
+        <w:rPr>
+          <w:sz w:val="24"/>
+          <w:u w:val="single"/>
+        </w:rPr>
+        <w:t>Facultatif</w:t>
+      </w:r>
+      <w:r>
+        <w:rPr>
+          <w:sz w:val="24"/>
+        </w:rPr>
+        <w:t xml:space="preserve"> : </w:t>
+      </w:r>
+      <w:r>
+        <w:rPr>
+          <w:sz w:val="24"/>
+        </w:rPr>
+        <w:t>créer une carte interactive pour changer de niveau, mode deux joueurs.</w:t>
+      </w:r>
+      <w:r>
+        <w:rPr>
+          <w:sz w:val="24"/>
+        </w:rPr>
+        <w:t>)</w:t>
+      </w:r>
+    </w:p>
+    <w:p>
+      <w:pPr>
+        <w:ind w:left="360"/>
+        <w:rPr>
+          <w:sz w:val="24"/>
+        </w:rPr>
+      </w:pPr>
+      <w:r>
+        <w:rPr>
+          <w:sz w:val="24"/>
+        </w:rPr>
+        <w:t>Cinq niveaux, lançable par paramétrage dans le code.</w:t>
+      </w:r>
+    </w:p>
+    <w:p>
+      <w:pPr>
+        <w:ind w:left="360"/>
+        <w:rPr>
+          <w:sz w:val="24"/>
+        </w:rPr>
+      </w:pPr>
+      <w:r>
+        <w:rPr>
+          <w:sz w:val="24"/>
+        </w:rPr>
+        <w:t>Niveaux stockés dans la BDD.</w:t>
+      </w:r>
+    </w:p>
+    <w:p>
+      <w:pPr>
+        <w:ind w:left="360"/>
+        <w:rPr>
+          <w:sz w:val="24"/>
+        </w:rPr>
+      </w:pPr>
     </w:p>
     <w:sectPr>
       <w:pgSz w:w="11906" w:h="16838"/>

</xml_diff>